<commit_message>
Implement email sender feature with multiselect listboxes for client selection
3. Also implement your own email sender that will allow you to send an email for business purposes to a number of recipients at one time.
	a. Add a View in your application accessed from the Client controller that allows you to select multiple clients for sending a marketing email.
		i. You will need two multiselect ListBoxes for Selected Clients and Available Clients with buttons for moving Clients back and forth between them.
		ii. Further down the page, have inputs for a Subject and Body for the email to send.
			1. Verify that there is some text in both the Subject and Body as well as at least one Client selected before you send any email.
	b. Take a screenshot of the email you transmit as shown in mailtrap.io and add it to your Word document with comments.
</commit_message>
<xml_diff>
--- a/Teejay Madlangbayan.docx
+++ b/Teejay Madlangbayan.docx
@@ -28,15 +28,7 @@
     </w:p>
     <w:p>
       <w:r>
-        <w:t xml:space="preserve">Student </w:t>
-      </w:r>
-      <w:proofErr w:type="gramStart"/>
-      <w:r>
-        <w:t>Number :</w:t>
-      </w:r>
-      <w:proofErr w:type="gramEnd"/>
-      <w:r>
-        <w:t xml:space="preserve"> 4518838</w:t>
+        <w:t>Student Number : 4518838</w:t>
       </w:r>
     </w:p>
     <w:p/>
@@ -84,6 +76,7 @@
     </w:p>
     <w:p>
       <w:pPr>
+        <w:shd w:val="clear" w:color="auto" w:fill="E7E6E6" w:themeFill="background2"/>
         <w:rPr>
           <w:b/>
           <w:bCs/>
@@ -102,25 +95,19 @@
       </w:r>
     </w:p>
     <w:p>
-      <w:proofErr w:type="spellStart"/>
-      <w:proofErr w:type="gramStart"/>
-      <w:r>
-        <w:t>From:Gym</w:t>
-      </w:r>
-      <w:proofErr w:type="spellEnd"/>
-      <w:proofErr w:type="gramEnd"/>
-      <w:r>
-        <w:t xml:space="preserve"> Management &lt;da7f04da6c0d4f&gt;</w:t>
-      </w:r>
-    </w:p>
-    <w:p>
-      <w:proofErr w:type="gramStart"/>
-      <w:r>
-        <w:t>To:user@outlook.com</w:t>
-      </w:r>
-      <w:proofErr w:type="gramEnd"/>
-      <w:r>
-        <w:t xml:space="preserve"> </w:t>
+      <w:pPr>
+        <w:shd w:val="clear" w:color="auto" w:fill="E7E6E6" w:themeFill="background2"/>
+      </w:pPr>
+      <w:r>
+        <w:t>From:Gym Management &lt;da7f04da6c0d4f&gt;</w:t>
+      </w:r>
+    </w:p>
+    <w:p>
+      <w:pPr>
+        <w:shd w:val="clear" w:color="auto" w:fill="E7E6E6" w:themeFill="background2"/>
+      </w:pPr>
+      <w:r>
+        <w:t xml:space="preserve">To:user@outlook.com </w:t>
       </w:r>
       <w:hyperlink r:id="rId5" w:history="1">
         <w:r>
@@ -219,6 +206,7 @@
     </w:p>
     <w:p>
       <w:pPr>
+        <w:shd w:val="clear" w:color="auto" w:fill="E7E6E6" w:themeFill="background2"/>
         <w:rPr>
           <w:b/>
           <w:bCs/>
@@ -237,28 +225,294 @@
       </w:r>
     </w:p>
     <w:p>
-      <w:proofErr w:type="spellStart"/>
-      <w:proofErr w:type="gramStart"/>
-      <w:r>
-        <w:t>From:Gym</w:t>
-      </w:r>
-      <w:proofErr w:type="spellEnd"/>
-      <w:proofErr w:type="gramEnd"/>
-      <w:r>
-        <w:t xml:space="preserve"> Management &lt;da7f04da6c0d4f&gt;</w:t>
-      </w:r>
-    </w:p>
-    <w:p>
-      <w:proofErr w:type="gramStart"/>
-      <w:r>
-        <w:t>To:tmadlangbayan1@ncstudents.niagaracollege.ca</w:t>
-      </w:r>
-      <w:proofErr w:type="gramEnd"/>
-      <w:r>
-        <w:t xml:space="preserve"> &lt;tmadlangbayan1@ncstudents.niagaracollege.ca&gt;</w:t>
+      <w:pPr>
+        <w:shd w:val="clear" w:color="auto" w:fill="E7E6E6" w:themeFill="background2"/>
+      </w:pPr>
+      <w:r>
+        <w:t>From:Gym Management &lt;da7f04da6c0d4f&gt;</w:t>
+      </w:r>
+    </w:p>
+    <w:p>
+      <w:pPr>
+        <w:shd w:val="clear" w:color="auto" w:fill="E7E6E6" w:themeFill="background2"/>
+      </w:pPr>
+      <w:r>
+        <w:t>To:tmadlangbayan1@ncstudents.niagaracollege.ca &lt;tmadlangbayan1@ncstudents.niagaracollege.ca&gt;</w:t>
       </w:r>
     </w:p>
     <w:p/>
+    <w:p>
+      <w:r>
+        <w:rPr>
+          <w:noProof/>
+        </w:rPr>
+        <w:lastRenderedPageBreak/>
+        <w:drawing>
+          <wp:inline distT="0" distB="0" distL="0" distR="0" wp14:anchorId="098B2648" wp14:editId="3FF56587">
+            <wp:extent cx="5943600" cy="2489200"/>
+            <wp:effectExtent l="0" t="0" r="0" b="6350"/>
+            <wp:docPr id="4" name="Picture 4"/>
+            <wp:cNvGraphicFramePr>
+              <a:graphicFrameLocks xmlns:a="http://schemas.openxmlformats.org/drawingml/2006/main" noChangeAspect="1"/>
+            </wp:cNvGraphicFramePr>
+            <a:graphic xmlns:a="http://schemas.openxmlformats.org/drawingml/2006/main">
+              <a:graphicData uri="http://schemas.openxmlformats.org/drawingml/2006/picture">
+                <pic:pic xmlns:pic="http://schemas.openxmlformats.org/drawingml/2006/picture">
+                  <pic:nvPicPr>
+                    <pic:cNvPr id="1" name=""/>
+                    <pic:cNvPicPr/>
+                  </pic:nvPicPr>
+                  <pic:blipFill rotWithShape="1">
+                    <a:blip r:embed="rId8"/>
+                    <a:srcRect t="11966" b="13580"/>
+                    <a:stretch/>
+                  </pic:blipFill>
+                  <pic:spPr bwMode="auto">
+                    <a:xfrm>
+                      <a:off x="0" y="0"/>
+                      <a:ext cx="5943600" cy="2489200"/>
+                    </a:xfrm>
+                    <a:prstGeom prst="rect">
+                      <a:avLst/>
+                    </a:prstGeom>
+                    <a:ln>
+                      <a:noFill/>
+                    </a:ln>
+                    <a:extLst>
+                      <a:ext uri="{53640926-AAD7-44D8-BBD7-CCE9431645EC}">
+                        <a14:shadowObscured xmlns:a14="http://schemas.microsoft.com/office/drawing/2010/main"/>
+                      </a:ext>
+                    </a:extLst>
+                  </pic:spPr>
+                </pic:pic>
+              </a:graphicData>
+            </a:graphic>
+          </wp:inline>
+        </w:drawing>
+      </w:r>
+    </w:p>
+    <w:p>
+      <w:pPr>
+        <w:shd w:val="clear" w:color="auto" w:fill="E7E6E6" w:themeFill="background2"/>
+      </w:pPr>
+      <w:r>
+        <w:rPr>
+          <w:b/>
+          <w:bCs/>
+          <w:sz w:val="34"/>
+          <w:szCs w:val="34"/>
+        </w:rPr>
+        <w:t>Send Email Notification</w:t>
+      </w:r>
+      <w:r>
+        <w:t xml:space="preserve"> found in </w:t>
+      </w:r>
+      <w:r>
+        <w:rPr>
+          <w:b/>
+          <w:bCs/>
+        </w:rPr>
+        <w:t>Client Index</w:t>
+      </w:r>
+    </w:p>
+    <w:p>
+      <w:r>
+        <w:rPr>
+          <w:noProof/>
+        </w:rPr>
+        <w:drawing>
+          <wp:inline distT="0" distB="0" distL="0" distR="0" wp14:anchorId="4B8A1D1D" wp14:editId="2D802271">
+            <wp:extent cx="5943600" cy="5124450"/>
+            <wp:effectExtent l="0" t="0" r="0" b="0"/>
+            <wp:docPr id="6" name="Picture 6" descr="A screenshot of a computer&#10;&#10;Description automatically generated"/>
+            <wp:cNvGraphicFramePr>
+              <a:graphicFrameLocks xmlns:a="http://schemas.openxmlformats.org/drawingml/2006/main" noChangeAspect="1"/>
+            </wp:cNvGraphicFramePr>
+            <a:graphic xmlns:a="http://schemas.openxmlformats.org/drawingml/2006/main">
+              <a:graphicData uri="http://schemas.openxmlformats.org/drawingml/2006/picture">
+                <pic:pic xmlns:pic="http://schemas.openxmlformats.org/drawingml/2006/picture">
+                  <pic:nvPicPr>
+                    <pic:cNvPr id="6" name="Picture 6" descr="A screenshot of a computer&#10;&#10;Description automatically generated"/>
+                    <pic:cNvPicPr/>
+                  </pic:nvPicPr>
+                  <pic:blipFill>
+                    <a:blip r:embed="rId9" cstate="print">
+                      <a:extLst>
+                        <a:ext uri="{28A0092B-C50C-407E-A947-70E740481C1C}">
+                          <a14:useLocalDpi xmlns:a14="http://schemas.microsoft.com/office/drawing/2010/main" val="0"/>
+                        </a:ext>
+                      </a:extLst>
+                    </a:blip>
+                    <a:stretch>
+                      <a:fillRect/>
+                    </a:stretch>
+                  </pic:blipFill>
+                  <pic:spPr>
+                    <a:xfrm>
+                      <a:off x="0" y="0"/>
+                      <a:ext cx="5943600" cy="5124450"/>
+                    </a:xfrm>
+                    <a:prstGeom prst="rect">
+                      <a:avLst/>
+                    </a:prstGeom>
+                  </pic:spPr>
+                </pic:pic>
+              </a:graphicData>
+            </a:graphic>
+          </wp:inline>
+        </w:drawing>
+      </w:r>
+    </w:p>
+    <w:p>
+      <w:r>
+        <w:rPr>
+          <w:noProof/>
+        </w:rPr>
+        <w:lastRenderedPageBreak/>
+        <w:drawing>
+          <wp:inline distT="0" distB="0" distL="0" distR="0" wp14:anchorId="6EAC1F01" wp14:editId="0B9B519A">
+            <wp:extent cx="5943600" cy="1924050"/>
+            <wp:effectExtent l="0" t="0" r="0" b="0"/>
+            <wp:docPr id="7" name="Picture 7"/>
+            <wp:cNvGraphicFramePr>
+              <a:graphicFrameLocks xmlns:a="http://schemas.openxmlformats.org/drawingml/2006/main" noChangeAspect="1"/>
+            </wp:cNvGraphicFramePr>
+            <a:graphic xmlns:a="http://schemas.openxmlformats.org/drawingml/2006/main">
+              <a:graphicData uri="http://schemas.openxmlformats.org/drawingml/2006/picture">
+                <pic:pic xmlns:pic="http://schemas.openxmlformats.org/drawingml/2006/picture">
+                  <pic:nvPicPr>
+                    <pic:cNvPr id="1" name=""/>
+                    <pic:cNvPicPr/>
+                  </pic:nvPicPr>
+                  <pic:blipFill rotWithShape="1">
+                    <a:blip r:embed="rId10"/>
+                    <a:srcRect b="42450"/>
+                    <a:stretch/>
+                  </pic:blipFill>
+                  <pic:spPr bwMode="auto">
+                    <a:xfrm>
+                      <a:off x="0" y="0"/>
+                      <a:ext cx="5943600" cy="1924050"/>
+                    </a:xfrm>
+                    <a:prstGeom prst="rect">
+                      <a:avLst/>
+                    </a:prstGeom>
+                    <a:ln>
+                      <a:noFill/>
+                    </a:ln>
+                    <a:extLst>
+                      <a:ext uri="{53640926-AAD7-44D8-BBD7-CCE9431645EC}">
+                        <a14:shadowObscured xmlns:a14="http://schemas.microsoft.com/office/drawing/2010/main"/>
+                      </a:ext>
+                    </a:extLst>
+                  </pic:spPr>
+                </pic:pic>
+              </a:graphicData>
+            </a:graphic>
+          </wp:inline>
+        </w:drawing>
+      </w:r>
+    </w:p>
+    <w:p>
+      <w:pPr>
+        <w:shd w:val="clear" w:color="auto" w:fill="E7E6E6" w:themeFill="background2"/>
+        <w:rPr>
+          <w:b/>
+          <w:bCs/>
+          <w:sz w:val="34"/>
+          <w:szCs w:val="34"/>
+        </w:rPr>
+      </w:pPr>
+      <w:r>
+        <w:rPr>
+          <w:b/>
+          <w:bCs/>
+          <w:sz w:val="34"/>
+          <w:szCs w:val="34"/>
+        </w:rPr>
+        <w:t>Message sent to 11 client(s).</w:t>
+      </w:r>
+    </w:p>
+    <w:p/>
+    <w:p/>
+    <w:p>
+      <w:r>
+        <w:rPr>
+          <w:noProof/>
+        </w:rPr>
+        <w:drawing>
+          <wp:inline distT="0" distB="0" distL="0" distR="0" wp14:anchorId="1C6D3E68" wp14:editId="353665A9">
+            <wp:extent cx="5943600" cy="3343275"/>
+            <wp:effectExtent l="0" t="0" r="0" b="9525"/>
+            <wp:docPr id="8" name="Picture 8"/>
+            <wp:cNvGraphicFramePr>
+              <a:graphicFrameLocks xmlns:a="http://schemas.openxmlformats.org/drawingml/2006/main" noChangeAspect="1"/>
+            </wp:cNvGraphicFramePr>
+            <a:graphic xmlns:a="http://schemas.openxmlformats.org/drawingml/2006/main">
+              <a:graphicData uri="http://schemas.openxmlformats.org/drawingml/2006/picture">
+                <pic:pic xmlns:pic="http://schemas.openxmlformats.org/drawingml/2006/picture">
+                  <pic:nvPicPr>
+                    <pic:cNvPr id="1" name=""/>
+                    <pic:cNvPicPr/>
+                  </pic:nvPicPr>
+                  <pic:blipFill>
+                    <a:blip r:embed="rId11"/>
+                    <a:stretch>
+                      <a:fillRect/>
+                    </a:stretch>
+                  </pic:blipFill>
+                  <pic:spPr>
+                    <a:xfrm>
+                      <a:off x="0" y="0"/>
+                      <a:ext cx="5943600" cy="3343275"/>
+                    </a:xfrm>
+                    <a:prstGeom prst="rect">
+                      <a:avLst/>
+                    </a:prstGeom>
+                  </pic:spPr>
+                </pic:pic>
+              </a:graphicData>
+            </a:graphic>
+          </wp:inline>
+        </w:drawing>
+      </w:r>
+    </w:p>
+    <w:p>
+      <w:pPr>
+        <w:shd w:val="clear" w:color="auto" w:fill="E7E6E6" w:themeFill="background2"/>
+        <w:rPr>
+          <w:b/>
+          <w:bCs/>
+          <w:sz w:val="34"/>
+          <w:szCs w:val="34"/>
+        </w:rPr>
+      </w:pPr>
+      <w:r>
+        <w:rPr>
+          <w:b/>
+          <w:bCs/>
+          <w:sz w:val="34"/>
+          <w:szCs w:val="34"/>
+        </w:rPr>
+        <w:t>Hello Peeps!</w:t>
+      </w:r>
+    </w:p>
+    <w:p>
+      <w:pPr>
+        <w:shd w:val="clear" w:color="auto" w:fill="E7E6E6" w:themeFill="background2"/>
+      </w:pPr>
+      <w:r>
+        <w:t>From:Gym Management &lt;da7f04da6c0d4f&gt;</w:t>
+      </w:r>
+    </w:p>
+    <w:p>
+      <w:pPr>
+        <w:shd w:val="clear" w:color="auto" w:fill="E7E6E6" w:themeFill="background2"/>
+      </w:pPr>
+      <w:r>
+        <w:t>To:"Orozco, Yadiel A." &lt;yaorozco60@outlook.com&gt;, "Bishop, Schroeder C." &lt;scbishop98@outlook.com&gt;, "Soto, Quintin U." &lt;qusoto105@outlook.com&gt;, "Weber, Natalee A." &lt;naweber24@outlook.com&gt;, "Miranda, Kendal E." &lt;kemiranda14@outlook.com&gt;, "Parker, Lukas U." &lt;lup &lt;jacarlson52@outlook.com&gt;</w:t>
+      </w:r>
+    </w:p>
     <w:sectPr>
       <w:pgSz w:w="12240" w:h="15840"/>
       <w:pgMar w:top="1440" w:right="1440" w:bottom="1440" w:left="1440" w:header="720" w:footer="720" w:gutter="0"/>

</xml_diff>

<commit_message>
Published application to Azure using the educational account. Added deployment configurations and verified the live application URL. Updated the Word document with screenshots and the application link.
4. Publish your application to Azure using your free educational account. Don’t forget to paste the link to your application running on Azure near the top of the Word document that contains your screen shots.
</commit_message>
<xml_diff>
--- a/Teejay Madlangbayan.docx
+++ b/Teejay Madlangbayan.docx
@@ -30,6 +30,16 @@
       <w:r>
         <w:t>Student Number : 4518838</w:t>
       </w:r>
+    </w:p>
+    <w:p>
+      <w:hyperlink r:id="rId4" w:history="1">
+        <w:r>
+          <w:rPr>
+            <w:rStyle w:val="Hyperlink"/>
+          </w:rPr>
+          <w:t>https://teejaymadlangbayangymmanagement2024.azurewebsites.net/</w:t>
+        </w:r>
+      </w:hyperlink>
     </w:p>
     <w:p/>
     <w:p>
@@ -53,7 +63,7 @@
                     <pic:cNvPicPr/>
                   </pic:nvPicPr>
                   <pic:blipFill>
-                    <a:blip r:embed="rId4"/>
+                    <a:blip r:embed="rId5"/>
                     <a:stretch>
                       <a:fillRect/>
                     </a:stretch>
@@ -98,8 +108,13 @@
       <w:pPr>
         <w:shd w:val="clear" w:color="auto" w:fill="E7E6E6" w:themeFill="background2"/>
       </w:pPr>
-      <w:r>
-        <w:t>From:Gym Management &lt;da7f04da6c0d4f&gt;</w:t>
+      <w:proofErr w:type="spellStart"/>
+      <w:r>
+        <w:t>From:Gym</w:t>
+      </w:r>
+      <w:proofErr w:type="spellEnd"/>
+      <w:r>
+        <w:t xml:space="preserve"> Management &lt;da7f04da6c0d4f&gt;</w:t>
       </w:r>
     </w:p>
     <w:p>
@@ -109,7 +124,7 @@
       <w:r>
         <w:t xml:space="preserve">To:user@outlook.com </w:t>
       </w:r>
-      <w:hyperlink r:id="rId5" w:history="1">
+      <w:hyperlink r:id="rId6" w:history="1">
         <w:r>
           <w:rPr>
             <w:rStyle w:val="Hyperlink"/>
@@ -130,48 +145,6 @@
             <wp:extent cx="5943600" cy="3343275"/>
             <wp:effectExtent l="0" t="0" r="0" b="9525"/>
             <wp:docPr id="2" name="Picture 2"/>
-            <wp:cNvGraphicFramePr>
-              <a:graphicFrameLocks xmlns:a="http://schemas.openxmlformats.org/drawingml/2006/main" noChangeAspect="1"/>
-            </wp:cNvGraphicFramePr>
-            <a:graphic xmlns:a="http://schemas.openxmlformats.org/drawingml/2006/main">
-              <a:graphicData uri="http://schemas.openxmlformats.org/drawingml/2006/picture">
-                <pic:pic xmlns:pic="http://schemas.openxmlformats.org/drawingml/2006/picture">
-                  <pic:nvPicPr>
-                    <pic:cNvPr id="1" name=""/>
-                    <pic:cNvPicPr/>
-                  </pic:nvPicPr>
-                  <pic:blipFill>
-                    <a:blip r:embed="rId6"/>
-                    <a:stretch>
-                      <a:fillRect/>
-                    </a:stretch>
-                  </pic:blipFill>
-                  <pic:spPr>
-                    <a:xfrm>
-                      <a:off x="0" y="0"/>
-                      <a:ext cx="5943600" cy="3343275"/>
-                    </a:xfrm>
-                    <a:prstGeom prst="rect">
-                      <a:avLst/>
-                    </a:prstGeom>
-                  </pic:spPr>
-                </pic:pic>
-              </a:graphicData>
-            </a:graphic>
-          </wp:inline>
-        </w:drawing>
-      </w:r>
-    </w:p>
-    <w:p>
-      <w:r>
-        <w:rPr>
-          <w:noProof/>
-        </w:rPr>
-        <w:drawing>
-          <wp:inline distT="0" distB="0" distL="0" distR="0" wp14:anchorId="08AED05F" wp14:editId="2E8D3633">
-            <wp:extent cx="5943600" cy="3343275"/>
-            <wp:effectExtent l="0" t="0" r="0" b="9525"/>
-            <wp:docPr id="3" name="Picture 3"/>
             <wp:cNvGraphicFramePr>
               <a:graphicFrameLocks xmlns:a="http://schemas.openxmlformats.org/drawingml/2006/main" noChangeAspect="1"/>
             </wp:cNvGraphicFramePr>
@@ -205,6 +178,48 @@
       </w:r>
     </w:p>
     <w:p>
+      <w:r>
+        <w:rPr>
+          <w:noProof/>
+        </w:rPr>
+        <w:drawing>
+          <wp:inline distT="0" distB="0" distL="0" distR="0" wp14:anchorId="08AED05F" wp14:editId="2E8D3633">
+            <wp:extent cx="5943600" cy="3343275"/>
+            <wp:effectExtent l="0" t="0" r="0" b="9525"/>
+            <wp:docPr id="3" name="Picture 3"/>
+            <wp:cNvGraphicFramePr>
+              <a:graphicFrameLocks xmlns:a="http://schemas.openxmlformats.org/drawingml/2006/main" noChangeAspect="1"/>
+            </wp:cNvGraphicFramePr>
+            <a:graphic xmlns:a="http://schemas.openxmlformats.org/drawingml/2006/main">
+              <a:graphicData uri="http://schemas.openxmlformats.org/drawingml/2006/picture">
+                <pic:pic xmlns:pic="http://schemas.openxmlformats.org/drawingml/2006/picture">
+                  <pic:nvPicPr>
+                    <pic:cNvPr id="1" name=""/>
+                    <pic:cNvPicPr/>
+                  </pic:nvPicPr>
+                  <pic:blipFill>
+                    <a:blip r:embed="rId8"/>
+                    <a:stretch>
+                      <a:fillRect/>
+                    </a:stretch>
+                  </pic:blipFill>
+                  <pic:spPr>
+                    <a:xfrm>
+                      <a:off x="0" y="0"/>
+                      <a:ext cx="5943600" cy="3343275"/>
+                    </a:xfrm>
+                    <a:prstGeom prst="rect">
+                      <a:avLst/>
+                    </a:prstGeom>
+                  </pic:spPr>
+                </pic:pic>
+              </a:graphicData>
+            </a:graphic>
+          </wp:inline>
+        </w:drawing>
+      </w:r>
+    </w:p>
+    <w:p>
       <w:pPr>
         <w:shd w:val="clear" w:color="auto" w:fill="E7E6E6" w:themeFill="background2"/>
         <w:rPr>
@@ -228,8 +243,13 @@
       <w:pPr>
         <w:shd w:val="clear" w:color="auto" w:fill="E7E6E6" w:themeFill="background2"/>
       </w:pPr>
-      <w:r>
-        <w:t>From:Gym Management &lt;da7f04da6c0d4f&gt;</w:t>
+      <w:proofErr w:type="spellStart"/>
+      <w:r>
+        <w:t>From:Gym</w:t>
+      </w:r>
+      <w:proofErr w:type="spellEnd"/>
+      <w:r>
+        <w:t xml:space="preserve"> Management &lt;da7f04da6c0d4f&gt;</w:t>
       </w:r>
     </w:p>
     <w:p>
@@ -263,7 +283,7 @@
                     <pic:cNvPicPr/>
                   </pic:nvPicPr>
                   <pic:blipFill rotWithShape="1">
-                    <a:blip r:embed="rId8"/>
+                    <a:blip r:embed="rId9"/>
                     <a:srcRect t="11966" b="13580"/>
                     <a:stretch/>
                   </pic:blipFill>
@@ -336,7 +356,7 @@
                     <pic:cNvPicPr/>
                   </pic:nvPicPr>
                   <pic:blipFill>
-                    <a:blip r:embed="rId9" cstate="print">
+                    <a:blip r:embed="rId10" cstate="print">
                       <a:extLst>
                         <a:ext uri="{28A0092B-C50C-407E-A947-70E740481C1C}">
                           <a14:useLocalDpi xmlns:a14="http://schemas.microsoft.com/office/drawing/2010/main" val="0"/>
@@ -385,7 +405,7 @@
                     <pic:cNvPicPr/>
                   </pic:nvPicPr>
                   <pic:blipFill rotWithShape="1">
-                    <a:blip r:embed="rId10"/>
+                    <a:blip r:embed="rId11"/>
                     <a:srcRect b="42450"/>
                     <a:stretch/>
                   </pic:blipFill>
@@ -456,7 +476,7 @@
                     <pic:cNvPicPr/>
                   </pic:nvPicPr>
                   <pic:blipFill>
-                    <a:blip r:embed="rId11"/>
+                    <a:blip r:embed="rId12"/>
                     <a:stretch>
                       <a:fillRect/>
                     </a:stretch>
@@ -501,16 +521,34 @@
       <w:pPr>
         <w:shd w:val="clear" w:color="auto" w:fill="E7E6E6" w:themeFill="background2"/>
       </w:pPr>
-      <w:r>
-        <w:t>From:Gym Management &lt;da7f04da6c0d4f&gt;</w:t>
+      <w:proofErr w:type="spellStart"/>
+      <w:r>
+        <w:t>From:Gym</w:t>
+      </w:r>
+      <w:proofErr w:type="spellEnd"/>
+      <w:r>
+        <w:t xml:space="preserve"> Management &lt;da7f04da6c0d4f&gt;</w:t>
       </w:r>
     </w:p>
     <w:p>
       <w:pPr>
         <w:shd w:val="clear" w:color="auto" w:fill="E7E6E6" w:themeFill="background2"/>
       </w:pPr>
-      <w:r>
-        <w:t>To:"Orozco, Yadiel A." &lt;yaorozco60@outlook.com&gt;, "Bishop, Schroeder C." &lt;scbishop98@outlook.com&gt;, "Soto, Quintin U." &lt;qusoto105@outlook.com&gt;, "Weber, Natalee A." &lt;naweber24@outlook.com&gt;, "Miranda, Kendal E." &lt;kemiranda14@outlook.com&gt;, "Parker, Lukas U." &lt;lup &lt;jacarlson52@outlook.com&gt;</w:t>
+      <w:proofErr w:type="spellStart"/>
+      <w:r>
+        <w:t>To:"Orozco</w:t>
+      </w:r>
+      <w:proofErr w:type="spellEnd"/>
+      <w:r>
+        <w:t>, Yadiel A." &lt;yaorozco60@outlook.com&gt;, "Bishop, Schroeder C." &lt;scbishop98@outlook.com&gt;, "Soto, Quintin U." &lt;qusoto105@outlook.com&gt;, "Weber, Natalee A." &lt;naweber24@outlook.com&gt;, "Miranda, Kendal E." &lt;kemiranda14@outlook.com&gt;, "Parker, Lukas U." &lt;</w:t>
+      </w:r>
+      <w:proofErr w:type="spellStart"/>
+      <w:r>
+        <w:t>lup</w:t>
+      </w:r>
+      <w:proofErr w:type="spellEnd"/>
+      <w:r>
+        <w:t xml:space="preserve"> &lt;jacarlson52@outlook.com&gt;</w:t>
       </w:r>
     </w:p>
     <w:sectPr>

</xml_diff>